<commit_message>
MAJ doc Antoine HESS
MAJ doc Antoine HESS
</commit_message>
<xml_diff>
--- a/P1/Evaluation_P1_ANTOINE_HESS.docx
+++ b/P1/Evaluation_P1_ANTOINE_HESS.docx
@@ -96,12 +96,28 @@
     </w:p>
     <w:p>
       <w:r>
-        <w:t>Puis, il a effectué une première observation des données grâce à la fonction describe(). Il a pu en tirer différentes conclusions, tels que le renseignement de l’âge n’est pas présent pour l’ensemble des passagers ainsi que la différence d’âge entre le plus jeune et le moins jeune dans le bateau.</w:t>
+        <w:t xml:space="preserve">Puis, il a effectué une première observation des données grâce à la fonction </w:t>
+      </w:r>
+      <w:proofErr w:type="spellStart"/>
+      <w:r>
+        <w:t>describe</w:t>
+      </w:r>
+      <w:proofErr w:type="spellEnd"/>
+      <w:r>
+        <w:t>(). Il a pu en tirer différentes conclusions, tels que le renseignement de l’âge n’est pas présent pour l’ensemble des passagers ainsi que la différence d’âge entre le plus jeune et le moins jeune dans le bateau.</w:t>
       </w:r>
     </w:p>
     <w:p>
       <w:r>
-        <w:t>Cependant, l’analyse est a revoir sur les BILET DE PASSAGERS KI ONT PAS PAYERS</w:t>
+        <w:t xml:space="preserve">Cependant, l’analyse est </w:t>
+      </w:r>
+      <w:proofErr w:type="spellStart"/>
+      <w:r>
+        <w:t>a</w:t>
+      </w:r>
+      <w:proofErr w:type="spellEnd"/>
+      <w:r>
+        <w:t xml:space="preserve"> revoir sur les BILET DE PASSAGERS KI ONT PAS PAYERS</w:t>
       </w:r>
     </w:p>
     <w:p>
@@ -121,7 +137,23 @@
     <w:p/>
     <w:p>
       <w:r>
-        <w:t>Antoine a commencé par nettoyer la colonne de l’âge qui comportait des valeurs à NaN. Il a effectué le nettoyage avec l’age médian, mais pas seulement, il y a aussi intégré le sexe et la classe du passager, afin d’avoir une valeur au plus proche de la réalité.</w:t>
+        <w:t xml:space="preserve">Antoine a commencé par nettoyer la colonne de l’âge qui comportait des valeurs à </w:t>
+      </w:r>
+      <w:proofErr w:type="spellStart"/>
+      <w:r>
+        <w:t>NaN</w:t>
+      </w:r>
+      <w:proofErr w:type="spellEnd"/>
+      <w:r>
+        <w:t xml:space="preserve">. Il a effectué le nettoyage avec </w:t>
+      </w:r>
+      <w:proofErr w:type="spellStart"/>
+      <w:r>
+        <w:t>l’age</w:t>
+      </w:r>
+      <w:proofErr w:type="spellEnd"/>
+      <w:r>
+        <w:t xml:space="preserve"> médian, mais pas seulement, il y a aussi intégré le sexe et la classe du passager, afin d’avoir une valeur au plus proche de la réalité.</w:t>
       </w:r>
     </w:p>
     <w:p>
@@ -137,7 +169,7 @@
     </w:p>
     <w:p>
       <w:r>
-        <w:t>En attente des prochains commit.</w:t>
+        <w:t>Pas de réelle exploitation de données</w:t>
       </w:r>
     </w:p>
     <w:p>
@@ -157,16 +189,23 @@
         <w:rPr>
           <w:b/>
         </w:rPr>
-        <w:t xml:space="preserve"> – choix des éléments mis en relation</w:t>
+        <w:t xml:space="preserve"> – choix des élément</w:t>
+      </w:r>
+      <w:bookmarkStart w:id="0" w:name="_GoBack"/>
+      <w:bookmarkEnd w:id="0"/>
+      <w:r>
+        <w:rPr>
+          <w:b/>
+        </w:rPr>
+        <w:t>s mis en relation</w:t>
       </w:r>
     </w:p>
     <w:p>
       <w:r>
-        <w:t>En attente des prochains commit.</w:t>
-      </w:r>
-      <w:bookmarkStart w:id="0" w:name="_GoBack"/>
-      <w:bookmarkEnd w:id="0"/>
+        <w:t>La méthode de départ était bien, dommage qu’il n’y ai pas eu de poursuite.</w:t>
+      </w:r>
     </w:p>
+    <w:p/>
     <w:sectPr>
       <w:pgSz w:w="11906" w:h="16838"/>
       <w:pgMar w:top="1417" w:right="1417" w:bottom="1417" w:left="1417" w:header="708" w:footer="708" w:gutter="0"/>
@@ -535,6 +574,7 @@
     <w:lsdException w:name="HTML Sample" w:semiHidden="1" w:unhideWhenUsed="1"/>
     <w:lsdException w:name="HTML Typewriter" w:semiHidden="1" w:unhideWhenUsed="1"/>
     <w:lsdException w:name="HTML Variable" w:semiHidden="1" w:unhideWhenUsed="1"/>
+    <w:lsdException w:name="Normal Table" w:semiHidden="1" w:unhideWhenUsed="1"/>
     <w:lsdException w:name="annotation subject" w:semiHidden="1" w:unhideWhenUsed="1"/>
     <w:lsdException w:name="No List" w:semiHidden="1" w:unhideWhenUsed="1"/>
     <w:lsdException w:name="Outline List 1" w:semiHidden="1" w:unhideWhenUsed="1"/>
@@ -579,6 +619,7 @@
     <w:lsdException w:name="Table Professional" w:semiHidden="1" w:unhideWhenUsed="1"/>
     <w:lsdException w:name="Table Subtle 1" w:semiHidden="1" w:unhideWhenUsed="1"/>
     <w:lsdException w:name="Table Subtle 2" w:semiHidden="1" w:unhideWhenUsed="1"/>
+    <w:lsdException w:name="Table Web 1" w:semiHidden="1" w:unhideWhenUsed="1"/>
     <w:lsdException w:name="Table Web 2" w:semiHidden="1" w:unhideWhenUsed="1"/>
     <w:lsdException w:name="Table Web 3" w:semiHidden="1" w:unhideWhenUsed="1"/>
     <w:lsdException w:name="Balloon Text" w:semiHidden="1" w:unhideWhenUsed="1"/>

</xml_diff>